<commit_message>
Special Issues or Constraints
Add Special Issues or Constraints section
</commit_message>
<xml_diff>
--- a/Assignment 1 - System Proposal.docx
+++ b/Assignment 1 - System Proposal.docx
@@ -21,6 +21,15 @@
         </w:rPr>
         <w:t>Business Need</w:t>
       </w:r>
+      <w:r>
+        <w:rPr>
+          <w:rFonts w:ascii="Times New Roman" w:hAnsi="Times New Roman" w:cs="Times New Roman"/>
+          <w:b/>
+          <w:bCs/>
+          <w:color w:val="000000" w:themeColor="text1"/>
+        </w:rPr>
+        <w:t>:</w:t>
+      </w:r>
     </w:p>
     <w:p>
       <w:pPr>
@@ -63,6 +72,15 @@
         </w:rPr>
         <w:t>Functionality</w:t>
       </w:r>
+      <w:r>
+        <w:rPr>
+          <w:rFonts w:ascii="Times New Roman" w:hAnsi="Times New Roman" w:cs="Times New Roman"/>
+          <w:b/>
+          <w:bCs/>
+          <w:color w:val="000000" w:themeColor="text1"/>
+        </w:rPr>
+        <w:t>:</w:t>
+      </w:r>
     </w:p>
     <w:p>
       <w:pPr>
@@ -165,6 +183,80 @@
           <w:rFonts w:ascii="Times New Roman" w:hAnsi="Times New Roman" w:cs="Times New Roman"/>
         </w:rPr>
         <w:t xml:space="preserve"> lower cost, reduced defects, improved productivity, faster service, automatically match players and lead time reduction. The new game matchmaker to be developed will automatically manage streams of online play sessions that players can join and leave. The game will offer a playlist whether teams or solos to suit different tastes. When a player selects a playlist, they join a pool of other players who have made the same choice, it then connects people from around the globe to an existing session or creates a new one so they can chat and talk about strategies to make the game more fun. There is an estimate game matching of over 1,000,000 annually. The new system will save and average of 2 minutes per match. This will potentially save 1,000,000 *2 giving us 2,000,000 hours of time savings per year. With an average rate of $0.25, the game matchmaker will rake in 2,000,000*.25 which equal to $500,000.00 per annum. </w:t>
+      </w:r>
+    </w:p>
+    <w:p>
+      <w:pPr>
+        <w:rPr>
+          <w:rStyle w:val="markedcontent"/>
+          <w:rFonts w:ascii="Times New Roman" w:hAnsi="Times New Roman" w:cs="Times New Roman"/>
+        </w:rPr>
+      </w:pPr>
+    </w:p>
+    <w:p>
+      <w:pPr>
+        <w:rPr>
+          <w:rStyle w:val="markedcontent"/>
+          <w:rFonts w:ascii="Times New Roman" w:hAnsi="Times New Roman" w:cs="Times New Roman"/>
+        </w:rPr>
+      </w:pPr>
+    </w:p>
+    <w:p>
+      <w:pPr>
+        <w:pStyle w:val="Heading1"/>
+        <w:rPr>
+          <w:rStyle w:val="markedcontent"/>
+          <w:rFonts w:ascii="Times New Roman" w:hAnsi="Times New Roman" w:cs="Times New Roman"/>
+          <w:b/>
+          <w:bCs/>
+          <w:color w:val="auto"/>
+        </w:rPr>
+      </w:pPr>
+      <w:r>
+        <w:rPr>
+          <w:rStyle w:val="markedcontent"/>
+          <w:rFonts w:ascii="Times New Roman" w:hAnsi="Times New Roman" w:cs="Times New Roman"/>
+          <w:b/>
+          <w:bCs/>
+          <w:color w:val="auto"/>
+        </w:rPr>
+        <w:t>Special Issues or Constraints</w:t>
+      </w:r>
+      <w:r>
+        <w:rPr>
+          <w:rStyle w:val="markedcontent"/>
+          <w:rFonts w:ascii="Times New Roman" w:hAnsi="Times New Roman" w:cs="Times New Roman"/>
+          <w:b/>
+          <w:bCs/>
+          <w:color w:val="auto"/>
+        </w:rPr>
+        <w:t>:</w:t>
+      </w:r>
+    </w:p>
+    <w:p>
+      <w:pPr>
+        <w:rPr>
+          <w:rFonts w:ascii="Times New Roman" w:hAnsi="Times New Roman" w:cs="Times New Roman"/>
+        </w:rPr>
+      </w:pPr>
+      <w:r>
+        <w:rPr>
+          <w:rFonts w:ascii="Times New Roman" w:hAnsi="Times New Roman" w:cs="Times New Roman"/>
+        </w:rPr>
+        <w:t xml:space="preserve">Technology and internet access are still not universal in the city. The application will need to be accessible from a variety of browsers, particularly Internet Explorer. The application will need to be usable not only in the most recent version of browsers, but a minimum of one previous version back to account for public use computers such as those in libraries not being fully </w:t>
+      </w:r>
+      <w:r>
+        <w:rPr>
+          <w:rFonts w:ascii="Times New Roman" w:hAnsi="Times New Roman" w:cs="Times New Roman"/>
+        </w:rPr>
+        <w:lastRenderedPageBreak/>
+        <w:t>maintained and updated. Additionally the application will need to be optimized for use on slow speed connections</w:t>
+      </w:r>
+      <w:r>
+        <w:rPr>
+          <w:rFonts w:ascii="Times New Roman" w:hAnsi="Times New Roman" w:cs="Times New Roman"/>
+        </w:rPr>
+        <w:t xml:space="preserve"> to account for users accessing the application through public networks and mobile data connections.</w:t>
       </w:r>
     </w:p>
     <w:p>
@@ -956,6 +1048,21 @@
 </file>
 
 <file path=customXml/item1.xml><?xml version="1.0" encoding="utf-8"?>
+<p:properties xmlns:p="http://schemas.microsoft.com/office/2006/metadata/properties" xmlns:xsi="http://www.w3.org/2001/XMLSchema-instance" xmlns:pc="http://schemas.microsoft.com/office/infopath/2007/PartnerControls">
+  <documentManagement/>
+</p:properties>
+</file>
+
+<file path=customXml/item2.xml><?xml version="1.0" encoding="utf-8"?>
+<?mso-contentType ?>
+<FormTemplates xmlns="http://schemas.microsoft.com/sharepoint/v3/contenttype/forms">
+  <Display>DocumentLibraryForm</Display>
+  <Edit>DocumentLibraryForm</Edit>
+  <New>DocumentLibraryForm</New>
+</FormTemplates>
+</file>
+
+<file path=customXml/item3.xml><?xml version="1.0" encoding="utf-8"?>
 <ct:contentTypeSchema xmlns:ct="http://schemas.microsoft.com/office/2006/metadata/contentType" xmlns:ma="http://schemas.microsoft.com/office/2006/metadata/properties/metaAttributes" ct:_="" ma:_="" ma:contentTypeName="Document" ma:contentTypeID="0x010100B26653BCB05B5643A80DE751F7D2A5F1" ma:contentTypeVersion="13" ma:contentTypeDescription="Create a new document." ma:contentTypeScope="" ma:versionID="803c6587e5bb00962aa48b53b80f8d2f">
   <xsd:schema xmlns:xsd="http://www.w3.org/2001/XMLSchema" xmlns:xs="http://www.w3.org/2001/XMLSchema" xmlns:p="http://schemas.microsoft.com/office/2006/metadata/properties" xmlns:ns3="3ef5c5cd-c408-44df-8973-eca3c61385cb" xmlns:ns4="04ae1a1d-4e74-42e7-8211-7b23511a1dec" targetNamespace="http://schemas.microsoft.com/office/2006/metadata/properties" ma:root="true" ma:fieldsID="461fc4b9e1c340358571128759d45192" ns3:_="" ns4:_="">
     <xsd:import namespace="3ef5c5cd-c408-44df-8973-eca3c61385cb"/>
@@ -1178,22 +1285,24 @@
 </ct:contentTypeSchema>
 </file>
 
-<file path=customXml/item2.xml><?xml version="1.0" encoding="utf-8"?>
-<?mso-contentType ?>
-<FormTemplates xmlns="http://schemas.microsoft.com/sharepoint/v3/contenttype/forms">
-  <Display>DocumentLibraryForm</Display>
-  <Edit>DocumentLibraryForm</Edit>
-  <New>DocumentLibraryForm</New>
-</FormTemplates>
+<file path=customXml/itemProps1.xml><?xml version="1.0" encoding="utf-8"?>
+<ds:datastoreItem xmlns:ds="http://schemas.openxmlformats.org/officeDocument/2006/customXml" ds:itemID="{56F9EB95-DE93-49EE-9166-BDAD03902D90}">
+  <ds:schemaRefs>
+    <ds:schemaRef ds:uri="http://schemas.microsoft.com/office/2006/metadata/properties"/>
+    <ds:schemaRef ds:uri="http://schemas.microsoft.com/office/infopath/2007/PartnerControls"/>
+  </ds:schemaRefs>
+</ds:datastoreItem>
 </file>
 
-<file path=customXml/item3.xml><?xml version="1.0" encoding="utf-8"?>
-<p:properties xmlns:p="http://schemas.microsoft.com/office/2006/metadata/properties" xmlns:xsi="http://www.w3.org/2001/XMLSchema-instance" xmlns:pc="http://schemas.microsoft.com/office/infopath/2007/PartnerControls">
-  <documentManagement/>
-</p:properties>
+<file path=customXml/itemProps2.xml><?xml version="1.0" encoding="utf-8"?>
+<ds:datastoreItem xmlns:ds="http://schemas.openxmlformats.org/officeDocument/2006/customXml" ds:itemID="{AD48F468-BAF4-4666-ACE2-6626121272AF}">
+  <ds:schemaRefs>
+    <ds:schemaRef ds:uri="http://schemas.microsoft.com/sharepoint/v3/contenttype/forms"/>
+  </ds:schemaRefs>
+</ds:datastoreItem>
 </file>
 
-<file path=customXml/itemProps1.xml><?xml version="1.0" encoding="utf-8"?>
+<file path=customXml/itemProps3.xml><?xml version="1.0" encoding="utf-8"?>
 <ds:datastoreItem xmlns:ds="http://schemas.openxmlformats.org/officeDocument/2006/customXml" ds:itemID="{CE436D1B-31F5-4A72-B3F0-E4EE962DEDF8}">
   <ds:schemaRefs>
     <ds:schemaRef ds:uri="http://schemas.microsoft.com/office/2006/metadata/contentType"/>
@@ -1210,29 +1319,4 @@
     <ds:schemaRef ds:uri="http://schemas.microsoft.com/internal/obd"/>
   </ds:schemaRefs>
 </ds:datastoreItem>
-</file>
-
-<file path=customXml/itemProps2.xml><?xml version="1.0" encoding="utf-8"?>
-<ds:datastoreItem xmlns:ds="http://schemas.openxmlformats.org/officeDocument/2006/customXml" ds:itemID="{AD48F468-BAF4-4666-ACE2-6626121272AF}">
-  <ds:schemaRefs>
-    <ds:schemaRef ds:uri="http://schemas.microsoft.com/sharepoint/v3/contenttype/forms"/>
-  </ds:schemaRefs>
-</ds:datastoreItem>
-</file>
-
-<file path=customXml/itemProps3.xml><?xml version="1.0" encoding="utf-8"?>
-<ds:datastoreItem xmlns:ds="http://schemas.openxmlformats.org/officeDocument/2006/customXml" ds:itemID="{56F9EB95-DE93-49EE-9166-BDAD03902D90}">
-  <ds:schemaRefs>
-    <ds:schemaRef ds:uri="3ef5c5cd-c408-44df-8973-eca3c61385cb"/>
-    <ds:schemaRef ds:uri="http://schemas.microsoft.com/office/2006/metadata/properties"/>
-    <ds:schemaRef ds:uri="http://purl.org/dc/elements/1.1/"/>
-    <ds:schemaRef ds:uri="http://schemas.microsoft.com/office/2006/documentManagement/types"/>
-    <ds:schemaRef ds:uri="04ae1a1d-4e74-42e7-8211-7b23511a1dec"/>
-    <ds:schemaRef ds:uri="http://schemas.microsoft.com/office/infopath/2007/PartnerControls"/>
-    <ds:schemaRef ds:uri="http://schemas.openxmlformats.org/package/2006/metadata/core-properties"/>
-    <ds:schemaRef ds:uri="http://www.w3.org/XML/1998/namespace"/>
-    <ds:schemaRef ds:uri="http://purl.org/dc/dcmitype/"/>
-    <ds:schemaRef ds:uri="http://purl.org/dc/terms/"/>
-  </ds:schemaRefs>
-</ds:datastoreItem>
 </file>
</xml_diff>